<commit_message>
update documentation, add schema
</commit_message>
<xml_diff>
--- a/Radosław Relidzyński sprawozdanie z projektu weather monitor EDP.docx
+++ b/Radosław Relidzyński sprawozdanie z projektu weather monitor EDP.docx
@@ -547,7 +547,7 @@
             </w:rPr>
             <w:fldChar w:fldCharType="separate"/>
           </w:r>
-          <w:hyperlink w:anchor="_Toc137997786" w:history="1">
+          <w:hyperlink w:anchor="_Toc138415355" w:history="1">
             <w:r>
               <w:rPr>
                 <w:rStyle w:val="Hipercze"/>
@@ -574,7 +574,7 @@
                 <w:noProof/>
                 <w:webHidden/>
               </w:rPr>
-              <w:instrText xml:space="preserve"> PAGEREF _Toc137997786 \h </w:instrText>
+              <w:instrText xml:space="preserve"> PAGEREF _Toc138415355 \h </w:instrText>
             </w:r>
             <w:r>
               <w:rPr>
@@ -620,7 +620,7 @@
               <w14:ligatures w14:val="standardContextual"/>
             </w:rPr>
           </w:pPr>
-          <w:hyperlink w:anchor="_Toc137997787" w:history="1">
+          <w:hyperlink w:anchor="_Toc138415356" w:history="1">
             <w:r>
               <w:rPr>
                 <w:rStyle w:val="Hipercze"/>
@@ -665,7 +665,7 @@
                 <w:noProof/>
                 <w:webHidden/>
               </w:rPr>
-              <w:instrText xml:space="preserve"> PAGEREF _Toc137997787 \h </w:instrText>
+              <w:instrText xml:space="preserve"> PAGEREF _Toc138415356 \h </w:instrText>
             </w:r>
             <w:r>
               <w:rPr>
@@ -711,7 +711,7 @@
               <w14:ligatures w14:val="standardContextual"/>
             </w:rPr>
           </w:pPr>
-          <w:hyperlink w:anchor="_Toc137997788" w:history="1">
+          <w:hyperlink w:anchor="_Toc138415357" w:history="1">
             <w:r>
               <w:rPr>
                 <w:rStyle w:val="Hipercze"/>
@@ -756,7 +756,7 @@
                 <w:noProof/>
                 <w:webHidden/>
               </w:rPr>
-              <w:instrText xml:space="preserve"> PAGEREF _Toc137997788 \h </w:instrText>
+              <w:instrText xml:space="preserve"> PAGEREF _Toc138415357 \h </w:instrText>
             </w:r>
             <w:r>
               <w:rPr>
@@ -776,7 +776,7 @@
                 <w:noProof/>
                 <w:webHidden/>
               </w:rPr>
-              <w:t>3</w:t>
+              <w:t>4</w:t>
             </w:r>
             <w:r>
               <w:rPr>
@@ -802,7 +802,7 @@
               <w14:ligatures w14:val="standardContextual"/>
             </w:rPr>
           </w:pPr>
-          <w:hyperlink w:anchor="_Toc137997789" w:history="1">
+          <w:hyperlink w:anchor="_Toc138415358" w:history="1">
             <w:r>
               <w:rPr>
                 <w:rStyle w:val="Hipercze"/>
@@ -826,7 +826,7 @@
                 <w:rStyle w:val="Hipercze"/>
                 <w:noProof/>
               </w:rPr>
-              <w:t>Wykorzystane biblioteki oraz sposób ich zaimportowania</w:t>
+              <w:t>Schemat aplikacji</w:t>
             </w:r>
             <w:r>
               <w:rPr>
@@ -847,7 +847,7 @@
                 <w:noProof/>
                 <w:webHidden/>
               </w:rPr>
-              <w:instrText xml:space="preserve"> PAGEREF _Toc137997789 \h </w:instrText>
+              <w:instrText xml:space="preserve"> PAGEREF _Toc138415358 \h </w:instrText>
             </w:r>
             <w:r>
               <w:rPr>
@@ -867,7 +867,7 @@
                 <w:noProof/>
                 <w:webHidden/>
               </w:rPr>
-              <w:t>3</w:t>
+              <w:t>7</w:t>
             </w:r>
             <w:r>
               <w:rPr>
@@ -893,7 +893,7 @@
               <w14:ligatures w14:val="standardContextual"/>
             </w:rPr>
           </w:pPr>
-          <w:hyperlink w:anchor="_Toc137997790" w:history="1">
+          <w:hyperlink w:anchor="_Toc138415359" w:history="1">
             <w:r>
               <w:rPr>
                 <w:rStyle w:val="Hipercze"/>
@@ -917,7 +917,7 @@
                 <w:rStyle w:val="Hipercze"/>
                 <w:noProof/>
               </w:rPr>
-              <w:t>Pomoce dydaktyczne w zakresie implementacji</w:t>
+              <w:t>Wykorzystane biblioteki oraz sposób ich zaimportowania</w:t>
             </w:r>
             <w:r>
               <w:rPr>
@@ -938,7 +938,7 @@
                 <w:noProof/>
                 <w:webHidden/>
               </w:rPr>
-              <w:instrText xml:space="preserve"> PAGEREF _Toc137997790 \h </w:instrText>
+              <w:instrText xml:space="preserve"> PAGEREF _Toc138415359 \h </w:instrText>
             </w:r>
             <w:r>
               <w:rPr>
@@ -958,7 +958,7 @@
                 <w:noProof/>
                 <w:webHidden/>
               </w:rPr>
-              <w:t>3</w:t>
+              <w:t>8</w:t>
             </w:r>
             <w:r>
               <w:rPr>
@@ -984,7 +984,7 @@
               <w14:ligatures w14:val="standardContextual"/>
             </w:rPr>
           </w:pPr>
-          <w:hyperlink w:anchor="_Toc137997791" w:history="1">
+          <w:hyperlink w:anchor="_Toc138415360" w:history="1">
             <w:r>
               <w:rPr>
                 <w:rStyle w:val="Hipercze"/>
@@ -1008,7 +1008,7 @@
                 <w:rStyle w:val="Hipercze"/>
                 <w:noProof/>
               </w:rPr>
-              <w:t>Odniesienie się realizacji projektu do modelu SOLID</w:t>
+              <w:t>Pomoce dydaktyczne w zakresie implementacji</w:t>
             </w:r>
             <w:r>
               <w:rPr>
@@ -1029,7 +1029,7 @@
                 <w:noProof/>
                 <w:webHidden/>
               </w:rPr>
-              <w:instrText xml:space="preserve"> PAGEREF _Toc137997791 \h </w:instrText>
+              <w:instrText xml:space="preserve"> PAGEREF _Toc138415360 \h </w:instrText>
             </w:r>
             <w:r>
               <w:rPr>
@@ -1049,7 +1049,7 @@
                 <w:noProof/>
                 <w:webHidden/>
               </w:rPr>
-              <w:t>4</w:t>
+              <w:t>9</w:t>
             </w:r>
             <w:r>
               <w:rPr>
@@ -1075,7 +1075,7 @@
               <w14:ligatures w14:val="standardContextual"/>
             </w:rPr>
           </w:pPr>
-          <w:hyperlink w:anchor="_Toc137997792" w:history="1">
+          <w:hyperlink w:anchor="_Toc138415361" w:history="1">
             <w:r>
               <w:rPr>
                 <w:rStyle w:val="Hipercze"/>
@@ -1099,6 +1099,97 @@
                 <w:rStyle w:val="Hipercze"/>
                 <w:noProof/>
               </w:rPr>
+              <w:t>Odniesienie się realizacji projektu do modelu SOLID</w:t>
+            </w:r>
+            <w:r>
+              <w:rPr>
+                <w:noProof/>
+                <w:webHidden/>
+              </w:rPr>
+              <w:tab/>
+            </w:r>
+            <w:r>
+              <w:rPr>
+                <w:noProof/>
+                <w:webHidden/>
+              </w:rPr>
+              <w:fldChar w:fldCharType="begin"/>
+            </w:r>
+            <w:r>
+              <w:rPr>
+                <w:noProof/>
+                <w:webHidden/>
+              </w:rPr>
+              <w:instrText xml:space="preserve"> PAGEREF _Toc138415361 \h </w:instrText>
+            </w:r>
+            <w:r>
+              <w:rPr>
+                <w:noProof/>
+                <w:webHidden/>
+              </w:rPr>
+            </w:r>
+            <w:r>
+              <w:rPr>
+                <w:noProof/>
+                <w:webHidden/>
+              </w:rPr>
+              <w:fldChar w:fldCharType="separate"/>
+            </w:r>
+            <w:r>
+              <w:rPr>
+                <w:noProof/>
+                <w:webHidden/>
+              </w:rPr>
+              <w:t>9</w:t>
+            </w:r>
+            <w:r>
+              <w:rPr>
+                <w:noProof/>
+                <w:webHidden/>
+              </w:rPr>
+              <w:fldChar w:fldCharType="end"/>
+            </w:r>
+          </w:hyperlink>
+        </w:p>
+        <w:p>
+          <w:pPr>
+            <w:pStyle w:val="Spistreci1"/>
+            <w:tabs>
+              <w:tab w:val="left" w:pos="440"/>
+            </w:tabs>
+            <w:rPr>
+              <w:rFonts w:eastAsiaTheme="minorEastAsia"/>
+              <w:noProof/>
+              <w:kern w:val="2"/>
+              <w:sz w:val="22"/>
+              <w:lang w:eastAsia="pl-PL"/>
+              <w14:ligatures w14:val="standardContextual"/>
+            </w:rPr>
+          </w:pPr>
+          <w:hyperlink w:anchor="_Toc138415362" w:history="1">
+            <w:r>
+              <w:rPr>
+                <w:rStyle w:val="Hipercze"/>
+                <w:noProof/>
+              </w:rPr>
+              <w:t>7.</w:t>
+            </w:r>
+            <w:r>
+              <w:rPr>
+                <w:rFonts w:eastAsiaTheme="minorEastAsia"/>
+                <w:noProof/>
+                <w:kern w:val="2"/>
+                <w:sz w:val="22"/>
+                <w:lang w:eastAsia="pl-PL"/>
+                <w14:ligatures w14:val="standardContextual"/>
+              </w:rPr>
+              <w:tab/>
+            </w:r>
+            <w:r>
+              <w:rPr>
+                <w:rStyle w:val="Hipercze"/>
+                <w:noProof/>
+              </w:rPr>
               <w:t>Odniesienie się do realizacji wymagań</w:t>
             </w:r>
             <w:r>
@@ -1120,7 +1211,7 @@
                 <w:noProof/>
                 <w:webHidden/>
               </w:rPr>
-              <w:instrText xml:space="preserve"> PAGEREF _Toc137997792 \h </w:instrText>
+              <w:instrText xml:space="preserve"> PAGEREF _Toc138415362 \h </w:instrText>
             </w:r>
             <w:r>
               <w:rPr>
@@ -1140,7 +1231,7 @@
                 <w:noProof/>
                 <w:webHidden/>
               </w:rPr>
-              <w:t>4</w:t>
+              <w:t>10</w:t>
             </w:r>
             <w:r>
               <w:rPr>
@@ -1167,13 +1258,13 @@
               <w14:ligatures w14:val="standardContextual"/>
             </w:rPr>
           </w:pPr>
-          <w:hyperlink w:anchor="_Toc137997793" w:history="1">
+          <w:hyperlink w:anchor="_Toc138415363" w:history="1">
             <w:r>
               <w:rPr>
                 <w:rStyle w:val="Hipercze"/>
                 <w:noProof/>
               </w:rPr>
-              <w:t>6.1.</w:t>
+              <w:t>7.1.</w:t>
             </w:r>
             <w:r>
               <w:rPr>
@@ -1212,7 +1303,7 @@
                 <w:noProof/>
                 <w:webHidden/>
               </w:rPr>
-              <w:instrText xml:space="preserve"> PAGEREF _Toc137997793 \h </w:instrText>
+              <w:instrText xml:space="preserve"> PAGEREF _Toc138415363 \h </w:instrText>
             </w:r>
             <w:r>
               <w:rPr>
@@ -1232,7 +1323,7 @@
                 <w:noProof/>
                 <w:webHidden/>
               </w:rPr>
-              <w:t>4</w:t>
+              <w:t>10</w:t>
             </w:r>
             <w:r>
               <w:rPr>
@@ -1259,13 +1350,13 @@
               <w14:ligatures w14:val="standardContextual"/>
             </w:rPr>
           </w:pPr>
-          <w:hyperlink w:anchor="_Toc137997794" w:history="1">
+          <w:hyperlink w:anchor="_Toc138415364" w:history="1">
             <w:r>
               <w:rPr>
                 <w:rStyle w:val="Hipercze"/>
                 <w:noProof/>
               </w:rPr>
-              <w:t>6.2.</w:t>
+              <w:t>7.2.</w:t>
             </w:r>
             <w:r>
               <w:rPr>
@@ -1283,7 +1374,7 @@
                 <w:rStyle w:val="Hipercze"/>
                 <w:noProof/>
               </w:rPr>
-              <w:t>Aplikacja GIU (Swing, JavaFX, SWT)</w:t>
+              <w:t>Aplikacja GUI (Swing, JavaFX, SWT)</w:t>
             </w:r>
             <w:r>
               <w:rPr>
@@ -1304,7 +1395,7 @@
                 <w:noProof/>
                 <w:webHidden/>
               </w:rPr>
-              <w:instrText xml:space="preserve"> PAGEREF _Toc137997794 \h </w:instrText>
+              <w:instrText xml:space="preserve"> PAGEREF _Toc138415364 \h </w:instrText>
             </w:r>
             <w:r>
               <w:rPr>
@@ -1324,7 +1415,7 @@
                 <w:noProof/>
                 <w:webHidden/>
               </w:rPr>
-              <w:t>4</w:t>
+              <w:t>10</w:t>
             </w:r>
             <w:r>
               <w:rPr>
@@ -1351,13 +1442,13 @@
               <w14:ligatures w14:val="standardContextual"/>
             </w:rPr>
           </w:pPr>
-          <w:hyperlink w:anchor="_Toc137997795" w:history="1">
+          <w:hyperlink w:anchor="_Toc138415365" w:history="1">
             <w:r>
               <w:rPr>
                 <w:rStyle w:val="Hipercze"/>
                 <w:noProof/>
               </w:rPr>
-              <w:t>6.3.</w:t>
+              <w:t>7.3.</w:t>
             </w:r>
             <w:r>
               <w:rPr>
@@ -1396,7 +1487,7 @@
                 <w:noProof/>
                 <w:webHidden/>
               </w:rPr>
-              <w:instrText xml:space="preserve"> PAGEREF _Toc137997795 \h </w:instrText>
+              <w:instrText xml:space="preserve"> PAGEREF _Toc138415365 \h </w:instrText>
             </w:r>
             <w:r>
               <w:rPr>
@@ -1416,7 +1507,7 @@
                 <w:noProof/>
                 <w:webHidden/>
               </w:rPr>
-              <w:t>4</w:t>
+              <w:t>10</w:t>
             </w:r>
             <w:r>
               <w:rPr>
@@ -1443,13 +1534,13 @@
               <w14:ligatures w14:val="standardContextual"/>
             </w:rPr>
           </w:pPr>
-          <w:hyperlink w:anchor="_Toc137997796" w:history="1">
+          <w:hyperlink w:anchor="_Toc138415366" w:history="1">
             <w:r>
               <w:rPr>
                 <w:rStyle w:val="Hipercze"/>
                 <w:noProof/>
               </w:rPr>
-              <w:t>6.4.</w:t>
+              <w:t>7.4.</w:t>
             </w:r>
             <w:r>
               <w:rPr>
@@ -1488,7 +1579,7 @@
                 <w:noProof/>
                 <w:webHidden/>
               </w:rPr>
-              <w:instrText xml:space="preserve"> PAGEREF _Toc137997796 \h </w:instrText>
+              <w:instrText xml:space="preserve"> PAGEREF _Toc138415366 \h </w:instrText>
             </w:r>
             <w:r>
               <w:rPr>
@@ -1508,7 +1599,7 @@
                 <w:noProof/>
                 <w:webHidden/>
               </w:rPr>
-              <w:t>4</w:t>
+              <w:t>12</w:t>
             </w:r>
             <w:r>
               <w:rPr>
@@ -1535,13 +1626,13 @@
               <w14:ligatures w14:val="standardContextual"/>
             </w:rPr>
           </w:pPr>
-          <w:hyperlink w:anchor="_Toc137997797" w:history="1">
+          <w:hyperlink w:anchor="_Toc138415367" w:history="1">
             <w:r>
               <w:rPr>
                 <w:rStyle w:val="Hipercze"/>
                 <w:noProof/>
               </w:rPr>
-              <w:t>6.5.</w:t>
+              <w:t>7.5.</w:t>
             </w:r>
             <w:r>
               <w:rPr>
@@ -1580,7 +1671,7 @@
                 <w:noProof/>
                 <w:webHidden/>
               </w:rPr>
-              <w:instrText xml:space="preserve"> PAGEREF _Toc137997797 \h </w:instrText>
+              <w:instrText xml:space="preserve"> PAGEREF _Toc138415367 \h </w:instrText>
             </w:r>
             <w:r>
               <w:rPr>
@@ -1600,7 +1691,7 @@
                 <w:noProof/>
                 <w:webHidden/>
               </w:rPr>
-              <w:t>4</w:t>
+              <w:t>12</w:t>
             </w:r>
             <w:r>
               <w:rPr>
@@ -1627,13 +1718,13 @@
               <w14:ligatures w14:val="standardContextual"/>
             </w:rPr>
           </w:pPr>
-          <w:hyperlink w:anchor="_Toc137997798" w:history="1">
+          <w:hyperlink w:anchor="_Toc138415368" w:history="1">
             <w:r>
               <w:rPr>
                 <w:rStyle w:val="Hipercze"/>
                 <w:noProof/>
               </w:rPr>
-              <w:t>6.6.</w:t>
+              <w:t>7.6.</w:t>
             </w:r>
             <w:r>
               <w:rPr>
@@ -1672,7 +1763,7 @@
                 <w:noProof/>
                 <w:webHidden/>
               </w:rPr>
-              <w:instrText xml:space="preserve"> PAGEREF _Toc137997798 \h </w:instrText>
+              <w:instrText xml:space="preserve"> PAGEREF _Toc138415368 \h </w:instrText>
             </w:r>
             <w:r>
               <w:rPr>
@@ -1692,7 +1783,7 @@
                 <w:noProof/>
                 <w:webHidden/>
               </w:rPr>
-              <w:t>4</w:t>
+              <w:t>13</w:t>
             </w:r>
             <w:r>
               <w:rPr>
@@ -1719,13 +1810,13 @@
               <w14:ligatures w14:val="standardContextual"/>
             </w:rPr>
           </w:pPr>
-          <w:hyperlink w:anchor="_Toc137997799" w:history="1">
+          <w:hyperlink w:anchor="_Toc138415369" w:history="1">
             <w:r>
               <w:rPr>
                 <w:rStyle w:val="Hipercze"/>
                 <w:noProof/>
               </w:rPr>
-              <w:t>6.7.</w:t>
+              <w:t>7.7.</w:t>
             </w:r>
             <w:r>
               <w:rPr>
@@ -1764,7 +1855,7 @@
                 <w:noProof/>
                 <w:webHidden/>
               </w:rPr>
-              <w:instrText xml:space="preserve"> PAGEREF _Toc137997799 \h </w:instrText>
+              <w:instrText xml:space="preserve"> PAGEREF _Toc138415369 \h </w:instrText>
             </w:r>
             <w:r>
               <w:rPr>
@@ -1784,7 +1875,7 @@
                 <w:noProof/>
                 <w:webHidden/>
               </w:rPr>
-              <w:t>4</w:t>
+              <w:t>16</w:t>
             </w:r>
             <w:r>
               <w:rPr>
@@ -1811,13 +1902,13 @@
               <w14:ligatures w14:val="standardContextual"/>
             </w:rPr>
           </w:pPr>
-          <w:hyperlink w:anchor="_Toc137997800" w:history="1">
+          <w:hyperlink w:anchor="_Toc138415370" w:history="1">
             <w:r>
               <w:rPr>
                 <w:rStyle w:val="Hipercze"/>
                 <w:noProof/>
               </w:rPr>
-              <w:t>6.8.</w:t>
+              <w:t>7.8.</w:t>
             </w:r>
             <w:r>
               <w:rPr>
@@ -1856,7 +1947,7 @@
                 <w:noProof/>
                 <w:webHidden/>
               </w:rPr>
-              <w:instrText xml:space="preserve"> PAGEREF _Toc137997800 \h </w:instrText>
+              <w:instrText xml:space="preserve"> PAGEREF _Toc138415370 \h </w:instrText>
             </w:r>
             <w:r>
               <w:rPr>
@@ -1876,7 +1967,7 @@
                 <w:noProof/>
                 <w:webHidden/>
               </w:rPr>
-              <w:t>4</w:t>
+              <w:t>16</w:t>
             </w:r>
             <w:r>
               <w:rPr>
@@ -1903,13 +1994,13 @@
               <w14:ligatures w14:val="standardContextual"/>
             </w:rPr>
           </w:pPr>
-          <w:hyperlink w:anchor="_Toc137997801" w:history="1">
+          <w:hyperlink w:anchor="_Toc138415371" w:history="1">
             <w:r>
               <w:rPr>
                 <w:rStyle w:val="Hipercze"/>
                 <w:noProof/>
               </w:rPr>
-              <w:t>6.9.</w:t>
+              <w:t>7.9.</w:t>
             </w:r>
             <w:r>
               <w:rPr>
@@ -1948,7 +2039,7 @@
                 <w:noProof/>
                 <w:webHidden/>
               </w:rPr>
-              <w:instrText xml:space="preserve"> PAGEREF _Toc137997801 \h </w:instrText>
+              <w:instrText xml:space="preserve"> PAGEREF _Toc138415371 \h </w:instrText>
             </w:r>
             <w:r>
               <w:rPr>
@@ -1968,7 +2059,7 @@
                 <w:noProof/>
                 <w:webHidden/>
               </w:rPr>
-              <w:t>4</w:t>
+              <w:t>17</w:t>
             </w:r>
             <w:r>
               <w:rPr>
@@ -1995,13 +2086,13 @@
               <w14:ligatures w14:val="standardContextual"/>
             </w:rPr>
           </w:pPr>
-          <w:hyperlink w:anchor="_Toc137997802" w:history="1">
+          <w:hyperlink w:anchor="_Toc138415372" w:history="1">
             <w:r>
               <w:rPr>
                 <w:rStyle w:val="Hipercze"/>
                 <w:noProof/>
               </w:rPr>
-              <w:t>6.10.</w:t>
+              <w:t>7.10.</w:t>
             </w:r>
             <w:r>
               <w:rPr>
@@ -2040,7 +2131,7 @@
                 <w:noProof/>
                 <w:webHidden/>
               </w:rPr>
-              <w:instrText xml:space="preserve"> PAGEREF _Toc137997802 \h </w:instrText>
+              <w:instrText xml:space="preserve"> PAGEREF _Toc138415372 \h </w:instrText>
             </w:r>
             <w:r>
               <w:rPr>
@@ -2060,7 +2151,7 @@
                 <w:noProof/>
                 <w:webHidden/>
               </w:rPr>
-              <w:t>4</w:t>
+              <w:t>17</w:t>
             </w:r>
             <w:r>
               <w:rPr>
@@ -2087,13 +2178,13 @@
               <w14:ligatures w14:val="standardContextual"/>
             </w:rPr>
           </w:pPr>
-          <w:hyperlink w:anchor="_Toc137997803" w:history="1">
+          <w:hyperlink w:anchor="_Toc138415373" w:history="1">
             <w:r>
               <w:rPr>
                 <w:rStyle w:val="Hipercze"/>
                 <w:noProof/>
               </w:rPr>
-              <w:t>6.11.</w:t>
+              <w:t>7.11.</w:t>
             </w:r>
             <w:r>
               <w:rPr>
@@ -2132,7 +2223,7 @@
                 <w:noProof/>
                 <w:webHidden/>
               </w:rPr>
-              <w:instrText xml:space="preserve"> PAGEREF _Toc137997803 \h </w:instrText>
+              <w:instrText xml:space="preserve"> PAGEREF _Toc138415373 \h </w:instrText>
             </w:r>
             <w:r>
               <w:rPr>
@@ -2152,7 +2243,7 @@
                 <w:noProof/>
                 <w:webHidden/>
               </w:rPr>
-              <w:t>4</w:t>
+              <w:t>17</w:t>
             </w:r>
             <w:r>
               <w:rPr>
@@ -2179,13 +2270,13 @@
               <w14:ligatures w14:val="standardContextual"/>
             </w:rPr>
           </w:pPr>
-          <w:hyperlink w:anchor="_Toc137997804" w:history="1">
+          <w:hyperlink w:anchor="_Toc138415374" w:history="1">
             <w:r>
               <w:rPr>
                 <w:rStyle w:val="Hipercze"/>
                 <w:noProof/>
               </w:rPr>
-              <w:t>6.12.</w:t>
+              <w:t>7.12.</w:t>
             </w:r>
             <w:r>
               <w:rPr>
@@ -2224,7 +2315,7 @@
                 <w:noProof/>
                 <w:webHidden/>
               </w:rPr>
-              <w:instrText xml:space="preserve"> PAGEREF _Toc137997804 \h </w:instrText>
+              <w:instrText xml:space="preserve"> PAGEREF _Toc138415374 \h </w:instrText>
             </w:r>
             <w:r>
               <w:rPr>
@@ -2244,7 +2335,7 @@
                 <w:noProof/>
                 <w:webHidden/>
               </w:rPr>
-              <w:t>5</w:t>
+              <w:t>17</w:t>
             </w:r>
             <w:r>
               <w:rPr>
@@ -2271,13 +2362,13 @@
               <w14:ligatures w14:val="standardContextual"/>
             </w:rPr>
           </w:pPr>
-          <w:hyperlink w:anchor="_Toc137997805" w:history="1">
+          <w:hyperlink w:anchor="_Toc138415375" w:history="1">
             <w:r>
               <w:rPr>
                 <w:rStyle w:val="Hipercze"/>
                 <w:noProof/>
               </w:rPr>
-              <w:t>6.13.</w:t>
+              <w:t>7.13.</w:t>
             </w:r>
             <w:r>
               <w:rPr>
@@ -2295,7 +2386,7 @@
                 <w:rStyle w:val="Hipercze"/>
                 <w:noProof/>
               </w:rPr>
-              <w:t>Zastosowanie wzorców projektowych z serii struktoralnych i behawioralnych</w:t>
+              <w:t>Zastosowanie wzorców projektowych z serii strukturalnych i behawioralnych</w:t>
             </w:r>
             <w:r>
               <w:rPr>
@@ -2316,7 +2407,7 @@
                 <w:noProof/>
                 <w:webHidden/>
               </w:rPr>
-              <w:instrText xml:space="preserve"> PAGEREF _Toc137997805 \h </w:instrText>
+              <w:instrText xml:space="preserve"> PAGEREF _Toc138415375 \h </w:instrText>
             </w:r>
             <w:r>
               <w:rPr>
@@ -2336,7 +2427,7 @@
                 <w:noProof/>
                 <w:webHidden/>
               </w:rPr>
-              <w:t>5</w:t>
+              <w:t>18</w:t>
             </w:r>
             <w:r>
               <w:rPr>
@@ -2363,13 +2454,13 @@
               <w14:ligatures w14:val="standardContextual"/>
             </w:rPr>
           </w:pPr>
-          <w:hyperlink w:anchor="_Toc137997806" w:history="1">
+          <w:hyperlink w:anchor="_Toc138415376" w:history="1">
             <w:r>
               <w:rPr>
                 <w:rStyle w:val="Hipercze"/>
                 <w:noProof/>
               </w:rPr>
-              <w:t>6.14.</w:t>
+              <w:t>7.14.</w:t>
             </w:r>
             <w:r>
               <w:rPr>
@@ -2408,7 +2499,7 @@
                 <w:noProof/>
                 <w:webHidden/>
               </w:rPr>
-              <w:instrText xml:space="preserve"> PAGEREF _Toc137997806 \h </w:instrText>
+              <w:instrText xml:space="preserve"> PAGEREF _Toc138415376 \h </w:instrText>
             </w:r>
             <w:r>
               <w:rPr>
@@ -2428,7 +2519,7 @@
                 <w:noProof/>
                 <w:webHidden/>
               </w:rPr>
-              <w:t>5</w:t>
+              <w:t>18</w:t>
             </w:r>
             <w:r>
               <w:rPr>
@@ -2454,13 +2545,13 @@
               <w14:ligatures w14:val="standardContextual"/>
             </w:rPr>
           </w:pPr>
-          <w:hyperlink w:anchor="_Toc137997807" w:history="1">
+          <w:hyperlink w:anchor="_Toc138415377" w:history="1">
             <w:r>
               <w:rPr>
                 <w:rStyle w:val="Hipercze"/>
                 <w:noProof/>
               </w:rPr>
-              <w:t>7.</w:t>
+              <w:t>8.</w:t>
             </w:r>
             <w:r>
               <w:rPr>
@@ -2499,7 +2590,7 @@
                 <w:noProof/>
                 <w:webHidden/>
               </w:rPr>
-              <w:instrText xml:space="preserve"> PAGEREF _Toc137997807 \h </w:instrText>
+              <w:instrText xml:space="preserve"> PAGEREF _Toc138415377 \h </w:instrText>
             </w:r>
             <w:r>
               <w:rPr>
@@ -2519,7 +2610,7 @@
                 <w:noProof/>
                 <w:webHidden/>
               </w:rPr>
-              <w:t>5</w:t>
+              <w:t>18</w:t>
             </w:r>
             <w:r>
               <w:rPr>
@@ -2562,7 +2653,7 @@
       <w:pPr>
         <w:pStyle w:val="Nagwek1"/>
       </w:pPr>
-      <w:bookmarkStart w:id="0" w:name="_Toc137997786"/>
+      <w:bookmarkStart w:id="0" w:name="_Toc138415355"/>
       <w:r>
         <w:lastRenderedPageBreak/>
         <w:t>Wstęp</w:t>
@@ -2614,7 +2705,7 @@
         </w:numPr>
         <w:ind w:left="432" w:hanging="432"/>
       </w:pPr>
-      <w:bookmarkStart w:id="1" w:name="_Toc137997787"/>
+      <w:bookmarkStart w:id="1" w:name="_Toc138415356"/>
       <w:r>
         <w:t>Wykorzystane technologie</w:t>
       </w:r>
@@ -2655,19 +2746,7 @@
         <w:t>JavaFX</w:t>
       </w:r>
       <w:r>
-        <w:t xml:space="preserve"> </w:t>
-      </w:r>
-      <w:r>
-        <w:t>– biblioteka do</w:t>
-      </w:r>
-      <w:r>
-        <w:t xml:space="preserve"> </w:t>
-      </w:r>
-      <w:r>
-        <w:t>tworzenia</w:t>
-      </w:r>
-      <w:r>
-        <w:t xml:space="preserve"> interfejsów graficznych (GUI) w języku Java, umożliwiająca tworzenie aplikacji desktopowych.</w:t>
+        <w:t xml:space="preserve"> – biblioteka do tworzenia interfejsów graficznych (GUI) w języku Java, umożliwiająca tworzenie aplikacji desktopowych.</w:t>
       </w:r>
     </w:p>
     <w:p>
@@ -2686,19 +2765,7 @@
         <w:t>PostgreSQL</w:t>
       </w:r>
       <w:r>
-        <w:t xml:space="preserve"> -</w:t>
-      </w:r>
-      <w:r>
-        <w:t xml:space="preserve"> </w:t>
-      </w:r>
-      <w:r>
-        <w:t>relacyjna baza danych, która obsługuje rozszerzenia SQ</w:t>
-      </w:r>
-      <w:r>
-        <w:t>L</w:t>
-      </w:r>
-      <w:r>
-        <w:t>.</w:t>
+        <w:t xml:space="preserve"> - relacyjna baza danych, która obsługuje rozszerzenia SQL.</w:t>
       </w:r>
     </w:p>
     <w:p>
@@ -2774,19 +2841,7 @@
         <w:t>Lombok</w:t>
       </w:r>
       <w:r>
-        <w:t xml:space="preserve"> - gener</w:t>
-      </w:r>
-      <w:r>
-        <w:t>owanie</w:t>
-      </w:r>
-      <w:r>
-        <w:t xml:space="preserve"> kod</w:t>
-      </w:r>
-      <w:r>
-        <w:t>u</w:t>
-      </w:r>
-      <w:r>
-        <w:t xml:space="preserve"> do standardowych operacji, takich jak gettery, settery i konstruktory, co skraca czas i wysiłek programisty.</w:t>
+        <w:t xml:space="preserve"> - generowanie kodu do standardowych operacji, takich jak gettery, settery i konstruktory, co skraca czas i wysiłek programisty.</w:t>
       </w:r>
     </w:p>
     <w:p>
@@ -2836,7 +2891,7 @@
         </w:numPr>
         <w:ind w:left="432" w:hanging="432"/>
       </w:pPr>
-      <w:bookmarkStart w:id="2" w:name="_Toc137997788"/>
+      <w:bookmarkStart w:id="2" w:name="_Toc138415357"/>
       <w:r>
         <w:lastRenderedPageBreak/>
         <w:t>Prezentacja aplikacji</w:t>
@@ -3273,11 +3328,65 @@
           <w:numId w:val="2"/>
         </w:numPr>
       </w:pPr>
-      <w:bookmarkStart w:id="3" w:name="_Toc137997789"/>
-      <w:r>
+      <w:bookmarkStart w:id="3" w:name="_Toc138415358"/>
+      <w:r>
+        <w:t>Schemat aplikacji</w:t>
+      </w:r>
+      <w:bookmarkEnd w:id="3"/>
+    </w:p>
+    <w:p>
+      <w:r>
+        <w:drawing>
+          <wp:inline distT="0" distB="0" distL="0" distR="0" wp14:anchorId="5844E692" wp14:editId="27B1CFAA">
+            <wp:extent cx="6480810" cy="4770120"/>
+            <wp:effectExtent l="0" t="0" r="0" b="0"/>
+            <wp:docPr id="1034437833" name="Obraz 1" descr="Obraz zawierający tekst, diagram, zrzut ekranu, design&#10;&#10;Opis wygenerowany automatycznie"/>
+            <wp:cNvGraphicFramePr>
+              <a:graphicFrameLocks xmlns:a="http://schemas.openxmlformats.org/drawingml/2006/main" noChangeAspect="1"/>
+            </wp:cNvGraphicFramePr>
+            <a:graphic xmlns:a="http://schemas.openxmlformats.org/drawingml/2006/main">
+              <a:graphicData uri="http://schemas.openxmlformats.org/drawingml/2006/picture">
+                <pic:pic xmlns:pic="http://schemas.openxmlformats.org/drawingml/2006/picture">
+                  <pic:nvPicPr>
+                    <pic:cNvPr id="1034437833" name="Obraz 1" descr="Obraz zawierający tekst, diagram, zrzut ekranu, design&#10;&#10;Opis wygenerowany automatycznie"/>
+                    <pic:cNvPicPr/>
+                  </pic:nvPicPr>
+                  <pic:blipFill>
+                    <a:blip r:embed="rId16"/>
+                    <a:stretch>
+                      <a:fillRect/>
+                    </a:stretch>
+                  </pic:blipFill>
+                  <pic:spPr>
+                    <a:xfrm>
+                      <a:off x="0" y="0"/>
+                      <a:ext cx="6480810" cy="4770120"/>
+                    </a:xfrm>
+                    <a:prstGeom prst="rect">
+                      <a:avLst/>
+                    </a:prstGeom>
+                  </pic:spPr>
+                </pic:pic>
+              </a:graphicData>
+            </a:graphic>
+          </wp:inline>
+        </w:drawing>
+      </w:r>
+    </w:p>
+    <w:p>
+      <w:pPr>
+        <w:pStyle w:val="Nagwek1"/>
+        <w:numPr>
+          <w:ilvl w:val="0"/>
+          <w:numId w:val="2"/>
+        </w:numPr>
+      </w:pPr>
+      <w:bookmarkStart w:id="4" w:name="_Toc138415359"/>
+      <w:r>
+        <w:lastRenderedPageBreak/>
         <w:t>Wykorzystane biblioteki oraz sposób ich zaimportowania</w:t>
       </w:r>
-      <w:bookmarkEnd w:id="3"/>
+      <w:bookmarkEnd w:id="4"/>
     </w:p>
     <w:p>
       <w:pPr>
@@ -3957,6 +4066,17 @@
           <w:lang w:eastAsia="pl-PL"/>
         </w:rPr>
         <w:br/>
+        <w:t xml:space="preserve">        &lt;groupId&gt;</w:t>
+      </w:r>
+      <w:r>
+        <w:rPr>
+          <w:rFonts w:ascii="Courier New" w:eastAsia="Times New Roman" w:hAnsi="Courier New" w:cs="Courier New"/>
+          <w:color w:val="A9B7C6"/>
+          <w:sz w:val="20"/>
+          <w:szCs w:val="20"/>
+          <w:lang w:eastAsia="pl-PL"/>
+        </w:rPr>
+        <w:t>org.junit.jupiter</w:t>
       </w:r>
       <w:r>
         <w:rPr>
@@ -3966,18 +4086,7 @@
           <w:szCs w:val="20"/>
           <w:lang w:eastAsia="pl-PL"/>
         </w:rPr>
-        <w:lastRenderedPageBreak/>
-        <w:t xml:space="preserve">        &lt;groupId&gt;</w:t>
-      </w:r>
-      <w:r>
-        <w:rPr>
-          <w:rFonts w:ascii="Courier New" w:eastAsia="Times New Roman" w:hAnsi="Courier New" w:cs="Courier New"/>
-          <w:color w:val="A9B7C6"/>
-          <w:sz w:val="20"/>
-          <w:szCs w:val="20"/>
-          <w:lang w:eastAsia="pl-PL"/>
-        </w:rPr>
-        <w:t>org.junit.jupiter</w:t>
+        <w:t>&lt;/groupId&gt;</w:t>
       </w:r>
       <w:r>
         <w:rPr>
@@ -3987,7 +4096,18 @@
           <w:szCs w:val="20"/>
           <w:lang w:eastAsia="pl-PL"/>
         </w:rPr>
-        <w:t>&lt;/groupId&gt;</w:t>
+        <w:br/>
+        <w:t xml:space="preserve">        &lt;artifactId&gt;</w:t>
+      </w:r>
+      <w:r>
+        <w:rPr>
+          <w:rFonts w:ascii="Courier New" w:eastAsia="Times New Roman" w:hAnsi="Courier New" w:cs="Courier New"/>
+          <w:color w:val="A9B7C6"/>
+          <w:sz w:val="20"/>
+          <w:szCs w:val="20"/>
+          <w:lang w:eastAsia="pl-PL"/>
+        </w:rPr>
+        <w:t>junit-jupiter-engine</w:t>
       </w:r>
       <w:r>
         <w:rPr>
@@ -3997,18 +4117,7 @@
           <w:szCs w:val="20"/>
           <w:lang w:eastAsia="pl-PL"/>
         </w:rPr>
-        <w:br/>
-        <w:t xml:space="preserve">        &lt;artifactId&gt;</w:t>
-      </w:r>
-      <w:r>
-        <w:rPr>
-          <w:rFonts w:ascii="Courier New" w:eastAsia="Times New Roman" w:hAnsi="Courier New" w:cs="Courier New"/>
-          <w:color w:val="A9B7C6"/>
-          <w:sz w:val="20"/>
-          <w:szCs w:val="20"/>
-          <w:lang w:eastAsia="pl-PL"/>
-        </w:rPr>
-        <w:t>junit-jupiter-engine</w:t>
+        <w:t>&lt;/artifactId&gt;</w:t>
       </w:r>
       <w:r>
         <w:rPr>
@@ -4018,7 +4127,18 @@
           <w:szCs w:val="20"/>
           <w:lang w:eastAsia="pl-PL"/>
         </w:rPr>
-        <w:t>&lt;/artifactId&gt;</w:t>
+        <w:br/>
+        <w:t xml:space="preserve">        &lt;version&gt;</w:t>
+      </w:r>
+      <w:r>
+        <w:rPr>
+          <w:rFonts w:ascii="Courier New" w:eastAsia="Times New Roman" w:hAnsi="Courier New" w:cs="Courier New"/>
+          <w:color w:val="A9B7C6"/>
+          <w:sz w:val="20"/>
+          <w:szCs w:val="20"/>
+          <w:lang w:eastAsia="pl-PL"/>
+        </w:rPr>
+        <w:t>${junit.version}</w:t>
       </w:r>
       <w:r>
         <w:rPr>
@@ -4028,18 +4148,7 @@
           <w:szCs w:val="20"/>
           <w:lang w:eastAsia="pl-PL"/>
         </w:rPr>
-        <w:br/>
-        <w:t xml:space="preserve">        &lt;version&gt;</w:t>
-      </w:r>
-      <w:r>
-        <w:rPr>
-          <w:rFonts w:ascii="Courier New" w:eastAsia="Times New Roman" w:hAnsi="Courier New" w:cs="Courier New"/>
-          <w:color w:val="A9B7C6"/>
-          <w:sz w:val="20"/>
-          <w:szCs w:val="20"/>
-          <w:lang w:eastAsia="pl-PL"/>
-        </w:rPr>
-        <w:t>${junit.version}</w:t>
+        <w:t>&lt;/version&gt;</w:t>
       </w:r>
       <w:r>
         <w:rPr>
@@ -4049,7 +4158,18 @@
           <w:szCs w:val="20"/>
           <w:lang w:eastAsia="pl-PL"/>
         </w:rPr>
-        <w:t>&lt;/version&gt;</w:t>
+        <w:br/>
+        <w:t xml:space="preserve">        &lt;scope&gt;</w:t>
+      </w:r>
+      <w:r>
+        <w:rPr>
+          <w:rFonts w:ascii="Courier New" w:eastAsia="Times New Roman" w:hAnsi="Courier New" w:cs="Courier New"/>
+          <w:color w:val="A9B7C6"/>
+          <w:sz w:val="20"/>
+          <w:szCs w:val="20"/>
+          <w:lang w:eastAsia="pl-PL"/>
+        </w:rPr>
+        <w:t>test</w:t>
       </w:r>
       <w:r>
         <w:rPr>
@@ -4059,18 +4179,7 @@
           <w:szCs w:val="20"/>
           <w:lang w:eastAsia="pl-PL"/>
         </w:rPr>
-        <w:br/>
-        <w:t xml:space="preserve">        &lt;scope&gt;</w:t>
-      </w:r>
-      <w:r>
-        <w:rPr>
-          <w:rFonts w:ascii="Courier New" w:eastAsia="Times New Roman" w:hAnsi="Courier New" w:cs="Courier New"/>
-          <w:color w:val="A9B7C6"/>
-          <w:sz w:val="20"/>
-          <w:szCs w:val="20"/>
-          <w:lang w:eastAsia="pl-PL"/>
-        </w:rPr>
-        <w:t>test</w:t>
+        <w:t>&lt;/scope&gt;</w:t>
       </w:r>
       <w:r>
         <w:rPr>
@@ -4080,7 +4189,8 @@
           <w:szCs w:val="20"/>
           <w:lang w:eastAsia="pl-PL"/>
         </w:rPr>
-        <w:t>&lt;/scope&gt;</w:t>
+        <w:br/>
+        <w:t xml:space="preserve">    &lt;/dependency&gt;</w:t>
       </w:r>
       <w:r>
         <w:rPr>
@@ -4091,7 +4201,7 @@
           <w:lang w:eastAsia="pl-PL"/>
         </w:rPr>
         <w:br/>
-        <w:t xml:space="preserve">    &lt;/dependency&gt;</w:t>
+        <w:t xml:space="preserve">    &lt;dependency&gt;</w:t>
       </w:r>
       <w:r>
         <w:rPr>
@@ -4102,7 +4212,17 @@
           <w:lang w:eastAsia="pl-PL"/>
         </w:rPr>
         <w:br/>
-        <w:t xml:space="preserve">    &lt;dependency&gt;</w:t>
+        <w:t xml:space="preserve">        &lt;groupId&gt;</w:t>
+      </w:r>
+      <w:r>
+        <w:rPr>
+          <w:rFonts w:ascii="Courier New" w:eastAsia="Times New Roman" w:hAnsi="Courier New" w:cs="Courier New"/>
+          <w:color w:val="A9B7C6"/>
+          <w:sz w:val="20"/>
+          <w:szCs w:val="20"/>
+          <w:lang w:eastAsia="pl-PL"/>
+        </w:rPr>
+        <w:t>org.projectlombok</w:t>
       </w:r>
       <w:r>
         <w:rPr>
@@ -4112,18 +4232,7 @@
           <w:szCs w:val="20"/>
           <w:lang w:eastAsia="pl-PL"/>
         </w:rPr>
-        <w:br/>
-        <w:t xml:space="preserve">        &lt;groupId&gt;</w:t>
-      </w:r>
-      <w:r>
-        <w:rPr>
-          <w:rFonts w:ascii="Courier New" w:eastAsia="Times New Roman" w:hAnsi="Courier New" w:cs="Courier New"/>
-          <w:color w:val="A9B7C6"/>
-          <w:sz w:val="20"/>
-          <w:szCs w:val="20"/>
-          <w:lang w:eastAsia="pl-PL"/>
-        </w:rPr>
-        <w:t>org.projectlombok</w:t>
+        <w:t>&lt;/groupId&gt;</w:t>
       </w:r>
       <w:r>
         <w:rPr>
@@ -4133,7 +4242,18 @@
           <w:szCs w:val="20"/>
           <w:lang w:eastAsia="pl-PL"/>
         </w:rPr>
-        <w:t>&lt;/groupId&gt;</w:t>
+        <w:br/>
+        <w:t xml:space="preserve">        &lt;artifactId&gt;</w:t>
+      </w:r>
+      <w:r>
+        <w:rPr>
+          <w:rFonts w:ascii="Courier New" w:eastAsia="Times New Roman" w:hAnsi="Courier New" w:cs="Courier New"/>
+          <w:color w:val="A9B7C6"/>
+          <w:sz w:val="20"/>
+          <w:szCs w:val="20"/>
+          <w:lang w:eastAsia="pl-PL"/>
+        </w:rPr>
+        <w:t>lombok</w:t>
       </w:r>
       <w:r>
         <w:rPr>
@@ -4143,18 +4263,7 @@
           <w:szCs w:val="20"/>
           <w:lang w:eastAsia="pl-PL"/>
         </w:rPr>
-        <w:br/>
-        <w:t xml:space="preserve">        &lt;artifactId&gt;</w:t>
-      </w:r>
-      <w:r>
-        <w:rPr>
-          <w:rFonts w:ascii="Courier New" w:eastAsia="Times New Roman" w:hAnsi="Courier New" w:cs="Courier New"/>
-          <w:color w:val="A9B7C6"/>
-          <w:sz w:val="20"/>
-          <w:szCs w:val="20"/>
-          <w:lang w:eastAsia="pl-PL"/>
-        </w:rPr>
-        <w:t>lombok</w:t>
+        <w:t>&lt;/artifactId&gt;</w:t>
       </w:r>
       <w:r>
         <w:rPr>
@@ -4164,7 +4273,18 @@
           <w:szCs w:val="20"/>
           <w:lang w:eastAsia="pl-PL"/>
         </w:rPr>
-        <w:t>&lt;/artifactId&gt;</w:t>
+        <w:br/>
+        <w:t xml:space="preserve">        &lt;version&gt;</w:t>
+      </w:r>
+      <w:r>
+        <w:rPr>
+          <w:rFonts w:ascii="Courier New" w:eastAsia="Times New Roman" w:hAnsi="Courier New" w:cs="Courier New"/>
+          <w:color w:val="A9B7C6"/>
+          <w:sz w:val="20"/>
+          <w:szCs w:val="20"/>
+          <w:lang w:eastAsia="pl-PL"/>
+        </w:rPr>
+        <w:t>1.18.28</w:t>
       </w:r>
       <w:r>
         <w:rPr>
@@ -4174,18 +4294,7 @@
           <w:szCs w:val="20"/>
           <w:lang w:eastAsia="pl-PL"/>
         </w:rPr>
-        <w:br/>
-        <w:t xml:space="preserve">        &lt;version&gt;</w:t>
-      </w:r>
-      <w:r>
-        <w:rPr>
-          <w:rFonts w:ascii="Courier New" w:eastAsia="Times New Roman" w:hAnsi="Courier New" w:cs="Courier New"/>
-          <w:color w:val="A9B7C6"/>
-          <w:sz w:val="20"/>
-          <w:szCs w:val="20"/>
-          <w:lang w:eastAsia="pl-PL"/>
-        </w:rPr>
-        <w:t>1.18.28</w:t>
+        <w:t>&lt;/version&gt;</w:t>
       </w:r>
       <w:r>
         <w:rPr>
@@ -4195,7 +4304,8 @@
           <w:szCs w:val="20"/>
           <w:lang w:eastAsia="pl-PL"/>
         </w:rPr>
-        <w:t>&lt;/version&gt;</w:t>
+        <w:br/>
+        <w:t xml:space="preserve">    &lt;/dependency&gt;</w:t>
       </w:r>
       <w:r>
         <w:rPr>
@@ -4206,7 +4316,7 @@
           <w:lang w:eastAsia="pl-PL"/>
         </w:rPr>
         <w:br/>
-        <w:t xml:space="preserve">    &lt;/dependency&gt;</w:t>
+        <w:t xml:space="preserve">    &lt;dependency&gt;</w:t>
       </w:r>
       <w:r>
         <w:rPr>
@@ -4217,7 +4327,17 @@
           <w:lang w:eastAsia="pl-PL"/>
         </w:rPr>
         <w:br/>
-        <w:t xml:space="preserve">    &lt;dependency&gt;</w:t>
+        <w:t xml:space="preserve">        &lt;groupId&gt;</w:t>
+      </w:r>
+      <w:r>
+        <w:rPr>
+          <w:rFonts w:ascii="Courier New" w:eastAsia="Times New Roman" w:hAnsi="Courier New" w:cs="Courier New"/>
+          <w:color w:val="A9B7C6"/>
+          <w:sz w:val="20"/>
+          <w:szCs w:val="20"/>
+          <w:lang w:eastAsia="pl-PL"/>
+        </w:rPr>
+        <w:t>com.google.guava</w:t>
       </w:r>
       <w:r>
         <w:rPr>
@@ -4227,18 +4347,7 @@
           <w:szCs w:val="20"/>
           <w:lang w:eastAsia="pl-PL"/>
         </w:rPr>
-        <w:br/>
-        <w:t xml:space="preserve">        &lt;groupId&gt;</w:t>
-      </w:r>
-      <w:r>
-        <w:rPr>
-          <w:rFonts w:ascii="Courier New" w:eastAsia="Times New Roman" w:hAnsi="Courier New" w:cs="Courier New"/>
-          <w:color w:val="A9B7C6"/>
-          <w:sz w:val="20"/>
-          <w:szCs w:val="20"/>
-          <w:lang w:eastAsia="pl-PL"/>
-        </w:rPr>
-        <w:t>com.google.guava</w:t>
+        <w:t>&lt;/groupId&gt;</w:t>
       </w:r>
       <w:r>
         <w:rPr>
@@ -4248,7 +4357,18 @@
           <w:szCs w:val="20"/>
           <w:lang w:eastAsia="pl-PL"/>
         </w:rPr>
-        <w:t>&lt;/groupId&gt;</w:t>
+        <w:br/>
+        <w:t xml:space="preserve">        &lt;artifactId&gt;</w:t>
+      </w:r>
+      <w:r>
+        <w:rPr>
+          <w:rFonts w:ascii="Courier New" w:eastAsia="Times New Roman" w:hAnsi="Courier New" w:cs="Courier New"/>
+          <w:color w:val="A9B7C6"/>
+          <w:sz w:val="20"/>
+          <w:szCs w:val="20"/>
+          <w:lang w:eastAsia="pl-PL"/>
+        </w:rPr>
+        <w:t>guava</w:t>
       </w:r>
       <w:r>
         <w:rPr>
@@ -4258,18 +4378,7 @@
           <w:szCs w:val="20"/>
           <w:lang w:eastAsia="pl-PL"/>
         </w:rPr>
-        <w:br/>
-        <w:t xml:space="preserve">        &lt;artifactId&gt;</w:t>
-      </w:r>
-      <w:r>
-        <w:rPr>
-          <w:rFonts w:ascii="Courier New" w:eastAsia="Times New Roman" w:hAnsi="Courier New" w:cs="Courier New"/>
-          <w:color w:val="A9B7C6"/>
-          <w:sz w:val="20"/>
-          <w:szCs w:val="20"/>
-          <w:lang w:eastAsia="pl-PL"/>
-        </w:rPr>
-        <w:t>guava</w:t>
+        <w:t>&lt;/artifactId&gt;</w:t>
       </w:r>
       <w:r>
         <w:rPr>
@@ -4279,7 +4388,18 @@
           <w:szCs w:val="20"/>
           <w:lang w:eastAsia="pl-PL"/>
         </w:rPr>
-        <w:t>&lt;/artifactId&gt;</w:t>
+        <w:br/>
+        <w:t xml:space="preserve">        &lt;version&gt;</w:t>
+      </w:r>
+      <w:r>
+        <w:rPr>
+          <w:rFonts w:ascii="Courier New" w:eastAsia="Times New Roman" w:hAnsi="Courier New" w:cs="Courier New"/>
+          <w:color w:val="A9B7C6"/>
+          <w:sz w:val="20"/>
+          <w:szCs w:val="20"/>
+          <w:lang w:eastAsia="pl-PL"/>
+        </w:rPr>
+        <w:t>31.0.1-jre</w:t>
       </w:r>
       <w:r>
         <w:rPr>
@@ -4289,18 +4409,7 @@
           <w:szCs w:val="20"/>
           <w:lang w:eastAsia="pl-PL"/>
         </w:rPr>
-        <w:br/>
-        <w:t xml:space="preserve">        &lt;version&gt;</w:t>
-      </w:r>
-      <w:r>
-        <w:rPr>
-          <w:rFonts w:ascii="Courier New" w:eastAsia="Times New Roman" w:hAnsi="Courier New" w:cs="Courier New"/>
-          <w:color w:val="A9B7C6"/>
-          <w:sz w:val="20"/>
-          <w:szCs w:val="20"/>
-          <w:lang w:eastAsia="pl-PL"/>
-        </w:rPr>
-        <w:t>31.0.1-jre</w:t>
+        <w:t>&lt;/version&gt;</w:t>
       </w:r>
       <w:r>
         <w:rPr>
@@ -4310,7 +4419,8 @@
           <w:szCs w:val="20"/>
           <w:lang w:eastAsia="pl-PL"/>
         </w:rPr>
-        <w:t>&lt;/version&gt;</w:t>
+        <w:br/>
+        <w:t xml:space="preserve">    &lt;/dependency&gt;</w:t>
       </w:r>
       <w:r>
         <w:rPr>
@@ -4321,7 +4431,7 @@
           <w:lang w:eastAsia="pl-PL"/>
         </w:rPr>
         <w:br/>
-        <w:t xml:space="preserve">    &lt;/dependency&gt;</w:t>
+        <w:t xml:space="preserve">    &lt;dependency&gt;</w:t>
       </w:r>
       <w:r>
         <w:rPr>
@@ -4332,7 +4442,17 @@
           <w:lang w:eastAsia="pl-PL"/>
         </w:rPr>
         <w:br/>
-        <w:t xml:space="preserve">    &lt;dependency&gt;</w:t>
+        <w:t xml:space="preserve">        &lt;groupId&gt;</w:t>
+      </w:r>
+      <w:r>
+        <w:rPr>
+          <w:rFonts w:ascii="Courier New" w:eastAsia="Times New Roman" w:hAnsi="Courier New" w:cs="Courier New"/>
+          <w:color w:val="A9B7C6"/>
+          <w:sz w:val="20"/>
+          <w:szCs w:val="20"/>
+          <w:lang w:eastAsia="pl-PL"/>
+        </w:rPr>
+        <w:t>org.hibernate</w:t>
       </w:r>
       <w:r>
         <w:rPr>
@@ -4342,18 +4462,7 @@
           <w:szCs w:val="20"/>
           <w:lang w:eastAsia="pl-PL"/>
         </w:rPr>
-        <w:br/>
-        <w:t xml:space="preserve">        &lt;groupId&gt;</w:t>
-      </w:r>
-      <w:r>
-        <w:rPr>
-          <w:rFonts w:ascii="Courier New" w:eastAsia="Times New Roman" w:hAnsi="Courier New" w:cs="Courier New"/>
-          <w:color w:val="A9B7C6"/>
-          <w:sz w:val="20"/>
-          <w:szCs w:val="20"/>
-          <w:lang w:eastAsia="pl-PL"/>
-        </w:rPr>
-        <w:t>org.hibernate</w:t>
+        <w:t>&lt;/groupId&gt;</w:t>
       </w:r>
       <w:r>
         <w:rPr>
@@ -4363,7 +4472,18 @@
           <w:szCs w:val="20"/>
           <w:lang w:eastAsia="pl-PL"/>
         </w:rPr>
-        <w:t>&lt;/groupId&gt;</w:t>
+        <w:br/>
+        <w:t xml:space="preserve">        &lt;artifactId&gt;</w:t>
+      </w:r>
+      <w:r>
+        <w:rPr>
+          <w:rFonts w:ascii="Courier New" w:eastAsia="Times New Roman" w:hAnsi="Courier New" w:cs="Courier New"/>
+          <w:color w:val="A9B7C6"/>
+          <w:sz w:val="20"/>
+          <w:szCs w:val="20"/>
+          <w:lang w:eastAsia="pl-PL"/>
+        </w:rPr>
+        <w:t>hibernate-core</w:t>
       </w:r>
       <w:r>
         <w:rPr>
@@ -4373,18 +4493,7 @@
           <w:szCs w:val="20"/>
           <w:lang w:eastAsia="pl-PL"/>
         </w:rPr>
-        <w:br/>
-        <w:t xml:space="preserve">        &lt;artifactId&gt;</w:t>
-      </w:r>
-      <w:r>
-        <w:rPr>
-          <w:rFonts w:ascii="Courier New" w:eastAsia="Times New Roman" w:hAnsi="Courier New" w:cs="Courier New"/>
-          <w:color w:val="A9B7C6"/>
-          <w:sz w:val="20"/>
-          <w:szCs w:val="20"/>
-          <w:lang w:eastAsia="pl-PL"/>
-        </w:rPr>
-        <w:t>hibernate-core</w:t>
+        <w:t>&lt;/artifactId&gt;</w:t>
       </w:r>
       <w:r>
         <w:rPr>
@@ -4394,7 +4503,18 @@
           <w:szCs w:val="20"/>
           <w:lang w:eastAsia="pl-PL"/>
         </w:rPr>
-        <w:t>&lt;/artifactId&gt;</w:t>
+        <w:br/>
+        <w:t xml:space="preserve">        &lt;version&gt;</w:t>
+      </w:r>
+      <w:r>
+        <w:rPr>
+          <w:rFonts w:ascii="Courier New" w:eastAsia="Times New Roman" w:hAnsi="Courier New" w:cs="Courier New"/>
+          <w:color w:val="A9B7C6"/>
+          <w:sz w:val="20"/>
+          <w:szCs w:val="20"/>
+          <w:lang w:eastAsia="pl-PL"/>
+        </w:rPr>
+        <w:t>6.2.3.Final</w:t>
       </w:r>
       <w:r>
         <w:rPr>
@@ -4404,18 +4524,7 @@
           <w:szCs w:val="20"/>
           <w:lang w:eastAsia="pl-PL"/>
         </w:rPr>
-        <w:br/>
-        <w:t xml:space="preserve">        &lt;version&gt;</w:t>
-      </w:r>
-      <w:r>
-        <w:rPr>
-          <w:rFonts w:ascii="Courier New" w:eastAsia="Times New Roman" w:hAnsi="Courier New" w:cs="Courier New"/>
-          <w:color w:val="A9B7C6"/>
-          <w:sz w:val="20"/>
-          <w:szCs w:val="20"/>
-          <w:lang w:eastAsia="pl-PL"/>
-        </w:rPr>
-        <w:t>6.2.3.Final</w:t>
+        <w:t>&lt;/version&gt;</w:t>
       </w:r>
       <w:r>
         <w:rPr>
@@ -4425,7 +4534,8 @@
           <w:szCs w:val="20"/>
           <w:lang w:eastAsia="pl-PL"/>
         </w:rPr>
-        <w:t>&lt;/version&gt;</w:t>
+        <w:br/>
+        <w:t xml:space="preserve">    &lt;/dependency&gt;</w:t>
       </w:r>
       <w:r>
         <w:rPr>
@@ -4436,7 +4546,7 @@
           <w:lang w:eastAsia="pl-PL"/>
         </w:rPr>
         <w:br/>
-        <w:t xml:space="preserve">    &lt;/dependency&gt;</w:t>
+        <w:t xml:space="preserve">    &lt;dependency&gt;</w:t>
       </w:r>
       <w:r>
         <w:rPr>
@@ -4447,7 +4557,17 @@
           <w:lang w:eastAsia="pl-PL"/>
         </w:rPr>
         <w:br/>
-        <w:t xml:space="preserve">    &lt;dependency&gt;</w:t>
+        <w:t xml:space="preserve">        &lt;groupId&gt;</w:t>
+      </w:r>
+      <w:r>
+        <w:rPr>
+          <w:rFonts w:ascii="Courier New" w:eastAsia="Times New Roman" w:hAnsi="Courier New" w:cs="Courier New"/>
+          <w:color w:val="A9B7C6"/>
+          <w:sz w:val="20"/>
+          <w:szCs w:val="20"/>
+          <w:lang w:eastAsia="pl-PL"/>
+        </w:rPr>
+        <w:t>org.postgresql</w:t>
       </w:r>
       <w:r>
         <w:rPr>
@@ -4457,18 +4577,7 @@
           <w:szCs w:val="20"/>
           <w:lang w:eastAsia="pl-PL"/>
         </w:rPr>
-        <w:br/>
-        <w:t xml:space="preserve">        &lt;groupId&gt;</w:t>
-      </w:r>
-      <w:r>
-        <w:rPr>
-          <w:rFonts w:ascii="Courier New" w:eastAsia="Times New Roman" w:hAnsi="Courier New" w:cs="Courier New"/>
-          <w:color w:val="A9B7C6"/>
-          <w:sz w:val="20"/>
-          <w:szCs w:val="20"/>
-          <w:lang w:eastAsia="pl-PL"/>
-        </w:rPr>
-        <w:t>org.postgresql</w:t>
+        <w:t>&lt;/groupId&gt;</w:t>
       </w:r>
       <w:r>
         <w:rPr>
@@ -4478,7 +4587,18 @@
           <w:szCs w:val="20"/>
           <w:lang w:eastAsia="pl-PL"/>
         </w:rPr>
-        <w:t>&lt;/groupId&gt;</w:t>
+        <w:br/>
+        <w:t xml:space="preserve">        &lt;artifactId&gt;</w:t>
+      </w:r>
+      <w:r>
+        <w:rPr>
+          <w:rFonts w:ascii="Courier New" w:eastAsia="Times New Roman" w:hAnsi="Courier New" w:cs="Courier New"/>
+          <w:color w:val="A9B7C6"/>
+          <w:sz w:val="20"/>
+          <w:szCs w:val="20"/>
+          <w:lang w:eastAsia="pl-PL"/>
+        </w:rPr>
+        <w:t>postgresql</w:t>
       </w:r>
       <w:r>
         <w:rPr>
@@ -4488,18 +4608,7 @@
           <w:szCs w:val="20"/>
           <w:lang w:eastAsia="pl-PL"/>
         </w:rPr>
-        <w:br/>
-        <w:t xml:space="preserve">        &lt;artifactId&gt;</w:t>
-      </w:r>
-      <w:r>
-        <w:rPr>
-          <w:rFonts w:ascii="Courier New" w:eastAsia="Times New Roman" w:hAnsi="Courier New" w:cs="Courier New"/>
-          <w:color w:val="A9B7C6"/>
-          <w:sz w:val="20"/>
-          <w:szCs w:val="20"/>
-          <w:lang w:eastAsia="pl-PL"/>
-        </w:rPr>
-        <w:t>postgresql</w:t>
+        <w:t>&lt;/artifactId&gt;</w:t>
       </w:r>
       <w:r>
         <w:rPr>
@@ -4509,7 +4618,18 @@
           <w:szCs w:val="20"/>
           <w:lang w:eastAsia="pl-PL"/>
         </w:rPr>
-        <w:t>&lt;/artifactId&gt;</w:t>
+        <w:br/>
+        <w:t xml:space="preserve">        &lt;version&gt;</w:t>
+      </w:r>
+      <w:r>
+        <w:rPr>
+          <w:rFonts w:ascii="Courier New" w:eastAsia="Times New Roman" w:hAnsi="Courier New" w:cs="Courier New"/>
+          <w:color w:val="A9B7C6"/>
+          <w:sz w:val="20"/>
+          <w:szCs w:val="20"/>
+          <w:lang w:eastAsia="pl-PL"/>
+        </w:rPr>
+        <w:t>42.6.0</w:t>
       </w:r>
       <w:r>
         <w:rPr>
@@ -4519,18 +4639,7 @@
           <w:szCs w:val="20"/>
           <w:lang w:eastAsia="pl-PL"/>
         </w:rPr>
-        <w:br/>
-        <w:t xml:space="preserve">        &lt;version&gt;</w:t>
-      </w:r>
-      <w:r>
-        <w:rPr>
-          <w:rFonts w:ascii="Courier New" w:eastAsia="Times New Roman" w:hAnsi="Courier New" w:cs="Courier New"/>
-          <w:color w:val="A9B7C6"/>
-          <w:sz w:val="20"/>
-          <w:szCs w:val="20"/>
-          <w:lang w:eastAsia="pl-PL"/>
-        </w:rPr>
-        <w:t>42.6.0</w:t>
+        <w:t>&lt;/version&gt;</w:t>
       </w:r>
       <w:r>
         <w:rPr>
@@ -4540,7 +4649,8 @@
           <w:szCs w:val="20"/>
           <w:lang w:eastAsia="pl-PL"/>
         </w:rPr>
-        <w:t>&lt;/version&gt;</w:t>
+        <w:br/>
+        <w:t xml:space="preserve">    &lt;/dependency&gt;</w:t>
       </w:r>
       <w:r>
         <w:rPr>
@@ -4551,7 +4661,7 @@
           <w:lang w:eastAsia="pl-PL"/>
         </w:rPr>
         <w:br/>
-        <w:t xml:space="preserve">    &lt;/dependency&gt;</w:t>
+        <w:t xml:space="preserve">    &lt;dependency&gt;</w:t>
       </w:r>
       <w:r>
         <w:rPr>
@@ -4562,7 +4672,17 @@
           <w:lang w:eastAsia="pl-PL"/>
         </w:rPr>
         <w:br/>
-        <w:t xml:space="preserve">    &lt;dependency&gt;</w:t>
+        <w:t xml:space="preserve">        &lt;groupId&gt;</w:t>
+      </w:r>
+      <w:r>
+        <w:rPr>
+          <w:rFonts w:ascii="Courier New" w:eastAsia="Times New Roman" w:hAnsi="Courier New" w:cs="Courier New"/>
+          <w:color w:val="A9B7C6"/>
+          <w:sz w:val="20"/>
+          <w:szCs w:val="20"/>
+          <w:lang w:eastAsia="pl-PL"/>
+        </w:rPr>
+        <w:t>org.json</w:t>
       </w:r>
       <w:r>
         <w:rPr>
@@ -4572,18 +4692,7 @@
           <w:szCs w:val="20"/>
           <w:lang w:eastAsia="pl-PL"/>
         </w:rPr>
-        <w:br/>
-        <w:t xml:space="preserve">        &lt;groupId&gt;</w:t>
-      </w:r>
-      <w:r>
-        <w:rPr>
-          <w:rFonts w:ascii="Courier New" w:eastAsia="Times New Roman" w:hAnsi="Courier New" w:cs="Courier New"/>
-          <w:color w:val="A9B7C6"/>
-          <w:sz w:val="20"/>
-          <w:szCs w:val="20"/>
-          <w:lang w:eastAsia="pl-PL"/>
-        </w:rPr>
-        <w:t>org.json</w:t>
+        <w:t>&lt;/groupId&gt;</w:t>
       </w:r>
       <w:r>
         <w:rPr>
@@ -4593,7 +4702,7 @@
           <w:szCs w:val="20"/>
           <w:lang w:eastAsia="pl-PL"/>
         </w:rPr>
-        <w:t>&lt;/groupId&gt;</w:t>
+        <w:br/>
       </w:r>
       <w:r>
         <w:rPr>
@@ -4603,7 +4712,7 @@
           <w:szCs w:val="20"/>
           <w:lang w:eastAsia="pl-PL"/>
         </w:rPr>
-        <w:br/>
+        <w:lastRenderedPageBreak/>
         <w:t xml:space="preserve">        &lt;artifactId&gt;</w:t>
       </w:r>
       <w:r>
@@ -5149,11 +5258,11 @@
           <w:numId w:val="2"/>
         </w:numPr>
       </w:pPr>
-      <w:bookmarkStart w:id="4" w:name="_Toc137997790"/>
+      <w:bookmarkStart w:id="5" w:name="_Toc138415360"/>
       <w:r>
         <w:t>Pomoce dydaktyczne w zakresie implementacji</w:t>
       </w:r>
-      <w:bookmarkEnd w:id="4"/>
+      <w:bookmarkEnd w:id="5"/>
     </w:p>
     <w:p>
       <w:pPr>
@@ -5163,7 +5272,7 @@
           <w:numId w:val="2"/>
         </w:numPr>
       </w:pPr>
-      <w:hyperlink r:id="rId16" w:history="1">
+      <w:hyperlink r:id="rId17" w:history="1">
         <w:r>
           <w:rPr>
             <w:rStyle w:val="Hipercze"/>
@@ -5180,7 +5289,7 @@
           <w:numId w:val="2"/>
         </w:numPr>
       </w:pPr>
-      <w:hyperlink r:id="rId17" w:history="1">
+      <w:hyperlink r:id="rId18" w:history="1">
         <w:r>
           <w:rPr>
             <w:rStyle w:val="Hipercze"/>
@@ -5197,7 +5306,7 @@
           <w:numId w:val="2"/>
         </w:numPr>
       </w:pPr>
-      <w:hyperlink r:id="rId18" w:history="1">
+      <w:hyperlink r:id="rId19" w:history="1">
         <w:r>
           <w:rPr>
             <w:rStyle w:val="Hipercze"/>
@@ -5214,41 +5323,12 @@
           <w:numId w:val="2"/>
         </w:numPr>
       </w:pPr>
-      <w:hyperlink r:id="rId19" w:history="1">
-        <w:r>
-          <w:rPr>
-            <w:rStyle w:val="Hipercze"/>
-          </w:rPr>
-          <w:t>https://www.samouczekprogramisty.pl/solid-czyli-dobre-praktyki-w-programowaniu-obiektow</w:t>
-        </w:r>
-        <w:r>
-          <w:rPr>
-            <w:rStyle w:val="Hipercze"/>
-          </w:rPr>
-          <w:t>y</w:t>
-        </w:r>
-        <w:r>
-          <w:rPr>
-            <w:rStyle w:val="Hipercze"/>
-          </w:rPr>
-          <w:t>m/</w:t>
-        </w:r>
-      </w:hyperlink>
-    </w:p>
-    <w:p>
-      <w:pPr>
-        <w:pStyle w:val="Akapitzlist"/>
-        <w:numPr>
-          <w:ilvl w:val="1"/>
-          <w:numId w:val="2"/>
-        </w:numPr>
-      </w:pPr>
       <w:hyperlink r:id="rId20" w:history="1">
         <w:r>
           <w:rPr>
             <w:rStyle w:val="Hipercze"/>
           </w:rPr>
-          <w:t>https://www.baeldung.com/guava-eventbus</w:t>
+          <w:t>https://www.samouczekprogramisty.pl/solid-czyli-dobre-praktyki-w-programowaniu-obiektowym/</w:t>
         </w:r>
       </w:hyperlink>
     </w:p>
@@ -5282,6 +5362,23 @@
           <w:rPr>
             <w:rStyle w:val="Hipercze"/>
           </w:rPr>
+          <w:t>https://www.baeldung.com/guava-eventbus</w:t>
+        </w:r>
+      </w:hyperlink>
+    </w:p>
+    <w:p>
+      <w:pPr>
+        <w:pStyle w:val="Akapitzlist"/>
+        <w:numPr>
+          <w:ilvl w:val="1"/>
+          <w:numId w:val="2"/>
+        </w:numPr>
+      </w:pPr>
+      <w:hyperlink r:id="rId23" w:history="1">
+        <w:r>
+          <w:rPr>
+            <w:rStyle w:val="Hipercze"/>
+          </w:rPr>
           <w:t>https://www.tutorialspoint.com/h2_database/h2_database_jdbc_connection.htm</w:t>
         </w:r>
       </w:hyperlink>
@@ -5294,7 +5391,7 @@
           <w:numId w:val="2"/>
         </w:numPr>
       </w:pPr>
-      <w:hyperlink r:id="rId23" w:history="1">
+      <w:hyperlink r:id="rId24" w:history="1">
         <w:r>
           <w:rPr>
             <w:rStyle w:val="Hipercze"/>
@@ -5311,7 +5408,7 @@
           <w:numId w:val="2"/>
         </w:numPr>
       </w:pPr>
-      <w:hyperlink r:id="rId24" w:history="1">
+      <w:hyperlink r:id="rId25" w:history="1">
         <w:r>
           <w:rPr>
             <w:rStyle w:val="Hipercze"/>
@@ -5328,7 +5425,7 @@
           <w:numId w:val="2"/>
         </w:numPr>
       </w:pPr>
-      <w:hyperlink r:id="rId25" w:history="1">
+      <w:hyperlink r:id="rId26" w:history="1">
         <w:r>
           <w:rPr>
             <w:rStyle w:val="Hipercze"/>
@@ -5345,7 +5442,7 @@
           <w:numId w:val="2"/>
         </w:numPr>
       </w:pPr>
-      <w:hyperlink r:id="rId26" w:history="1">
+      <w:hyperlink r:id="rId27" w:history="1">
         <w:r>
           <w:rPr>
             <w:rStyle w:val="Hipercze"/>
@@ -5362,7 +5459,7 @@
           <w:numId w:val="2"/>
         </w:numPr>
       </w:pPr>
-      <w:hyperlink r:id="rId27" w:history="1">
+      <w:hyperlink r:id="rId28" w:history="1">
         <w:r>
           <w:rPr>
             <w:rStyle w:val="Hipercze"/>
@@ -5379,7 +5476,7 @@
           <w:numId w:val="2"/>
         </w:numPr>
       </w:pPr>
-      <w:hyperlink r:id="rId28" w:history="1">
+      <w:hyperlink r:id="rId29" w:history="1">
         <w:r>
           <w:rPr>
             <w:rStyle w:val="Hipercze"/>
@@ -5396,11 +5493,11 @@
           <w:numId w:val="2"/>
         </w:numPr>
       </w:pPr>
-      <w:bookmarkStart w:id="5" w:name="_Toc137997791"/>
+      <w:bookmarkStart w:id="6" w:name="_Toc138415361"/>
       <w:r>
         <w:t>Odniesienie się realizacji projektu do modelu SOLID</w:t>
       </w:r>
-      <w:bookmarkEnd w:id="5"/>
+      <w:bookmarkEnd w:id="6"/>
     </w:p>
     <w:p>
       <w:pPr>
@@ -5454,7 +5551,11 @@
         <w:t xml:space="preserve"> </w:t>
       </w:r>
       <w:r>
-        <w:t>zaimplementować nowe pola do pobierania jeszcze bardziej szczegółowych informacji o pogodzie lub stworzyć mechanizm pobierający pogodę z więcej niż jednego źródła</w:t>
+        <w:t xml:space="preserve">zaimplementować nowe pola do </w:t>
+      </w:r>
+      <w:r>
+        <w:lastRenderedPageBreak/>
+        <w:t>pobierania jeszcze bardziej szczegółowych informacji o pogodzie lub stworzyć mechanizm pobierający pogodę z więcej niż jednego źródła</w:t>
       </w:r>
       <w:r>
         <w:t>.</w:t>
@@ -5547,7 +5648,7 @@
           <w:numId w:val="2"/>
         </w:numPr>
       </w:pPr>
-      <w:bookmarkStart w:id="6" w:name="_Toc137997792"/>
+      <w:bookmarkStart w:id="7" w:name="_Toc138415362"/>
       <w:r>
         <w:t>Odniesienie się do realizacji wym</w:t>
       </w:r>
@@ -5557,7 +5658,7 @@
       <w:r>
         <w:t>gań</w:t>
       </w:r>
-      <w:bookmarkEnd w:id="6"/>
+      <w:bookmarkEnd w:id="7"/>
     </w:p>
     <w:p>
       <w:pPr>
@@ -5567,11 +5668,11 @@
           <w:numId w:val="2"/>
         </w:numPr>
       </w:pPr>
-      <w:bookmarkStart w:id="7" w:name="_Toc137997793"/>
+      <w:bookmarkStart w:id="8" w:name="_Toc138415363"/>
       <w:r>
         <w:t>Technologia Java SE</w:t>
       </w:r>
-      <w:bookmarkEnd w:id="7"/>
+      <w:bookmarkEnd w:id="8"/>
     </w:p>
     <w:p>
       <w:r>
@@ -5592,9 +5693,8 @@
           <w:numId w:val="2"/>
         </w:numPr>
       </w:pPr>
-      <w:bookmarkStart w:id="8" w:name="_Toc137997794"/>
-      <w:r>
-        <w:lastRenderedPageBreak/>
+      <w:bookmarkStart w:id="9" w:name="_Toc138415364"/>
+      <w:r>
         <w:t>Aplikacja GU</w:t>
       </w:r>
       <w:r>
@@ -5603,7 +5703,7 @@
       <w:r>
         <w:t xml:space="preserve"> (Swing, JavaFX, SWT)</w:t>
       </w:r>
-      <w:bookmarkEnd w:id="8"/>
+      <w:bookmarkEnd w:id="9"/>
     </w:p>
     <w:p>
       <w:r>
@@ -5624,11 +5724,11 @@
           <w:numId w:val="2"/>
         </w:numPr>
       </w:pPr>
-      <w:bookmarkStart w:id="9" w:name="_Toc137997795"/>
+      <w:bookmarkStart w:id="10" w:name="_Toc138415365"/>
       <w:r>
         <w:t>Wielowątkowa</w:t>
       </w:r>
-      <w:bookmarkEnd w:id="9"/>
+      <w:bookmarkEnd w:id="10"/>
     </w:p>
     <w:p>
       <w:r>
@@ -5951,6 +6051,7 @@
           <w:szCs w:val="24"/>
           <w:lang w:eastAsia="pl-PL"/>
         </w:rPr>
+        <w:lastRenderedPageBreak/>
         <w:t xml:space="preserve">package </w:t>
       </w:r>
       <w:r>
@@ -6773,15 +6874,6 @@
           <w:lang w:eastAsia="pl-PL"/>
         </w:rPr>
         <w:br/>
-      </w:r>
-      <w:r>
-        <w:rPr>
-          <w:rFonts w:ascii="Courier New" w:eastAsia="Times New Roman" w:hAnsi="Courier New" w:cs="Courier New"/>
-          <w:color w:val="CC7832"/>
-          <w:szCs w:val="24"/>
-          <w:lang w:eastAsia="pl-PL"/>
-        </w:rPr>
-        <w:lastRenderedPageBreak/>
         <w:t xml:space="preserve">    </w:t>
       </w:r>
       <w:r>
@@ -7327,11 +7419,12 @@
           <w:numId w:val="2"/>
         </w:numPr>
       </w:pPr>
-      <w:bookmarkStart w:id="10" w:name="_Toc137997796"/>
-      <w:r>
+      <w:bookmarkStart w:id="11" w:name="_Toc138415366"/>
+      <w:r>
+        <w:lastRenderedPageBreak/>
         <w:t>Programowanie asynchroniczne</w:t>
       </w:r>
-      <w:bookmarkEnd w:id="10"/>
+      <w:bookmarkEnd w:id="11"/>
     </w:p>
     <w:p>
       <w:r>
@@ -7347,11 +7440,11 @@
           <w:numId w:val="2"/>
         </w:numPr>
       </w:pPr>
-      <w:bookmarkStart w:id="11" w:name="_Toc137997797"/>
+      <w:bookmarkStart w:id="12" w:name="_Toc138415367"/>
       <w:r>
         <w:t>Zdarzenia (własne zdarzenia)</w:t>
       </w:r>
-      <w:bookmarkEnd w:id="11"/>
+      <w:bookmarkEnd w:id="12"/>
     </w:p>
     <w:p>
       <w:r>
@@ -7840,15 +7933,6 @@
           <w:lang w:eastAsia="pl-PL"/>
         </w:rPr>
         <w:br/>
-      </w:r>
-      <w:r>
-        <w:rPr>
-          <w:rFonts w:ascii="Courier New" w:eastAsia="Times New Roman" w:hAnsi="Courier New" w:cs="Courier New"/>
-          <w:color w:val="A9B7C6"/>
-          <w:szCs w:val="24"/>
-          <w:lang w:eastAsia="pl-PL"/>
-        </w:rPr>
-        <w:lastRenderedPageBreak/>
         <w:t xml:space="preserve">    </w:t>
       </w:r>
       <w:r>
@@ -8386,6 +8470,7 @@
     <w:p/>
     <w:p>
       <w:r>
+        <w:lastRenderedPageBreak/>
         <w:t>Zdarzenia te są dodawane do głównej magistrali jako reakcja na dane działanie aplikacji, na przykład:</w:t>
       </w:r>
     </w:p>
@@ -9078,15 +9163,6 @@
           <w:lang w:eastAsia="pl-PL"/>
         </w:rPr>
         <w:br/>
-      </w:r>
-      <w:r>
-        <w:rPr>
-          <w:rFonts w:ascii="Courier New" w:eastAsia="Times New Roman" w:hAnsi="Courier New" w:cs="Courier New"/>
-          <w:color w:val="CC7832"/>
-          <w:szCs w:val="24"/>
-          <w:lang w:eastAsia="pl-PL"/>
-        </w:rPr>
-        <w:lastRenderedPageBreak/>
         <w:t xml:space="preserve">    </w:t>
       </w:r>
       <w:r>
@@ -9127,11 +9203,11 @@
           <w:numId w:val="2"/>
         </w:numPr>
       </w:pPr>
-      <w:bookmarkStart w:id="12" w:name="_Toc137997798"/>
+      <w:bookmarkStart w:id="13" w:name="_Toc138415368"/>
       <w:r>
         <w:t>Wykorzystanie danych pobranych z dwóch zewnętrznych usług webowych</w:t>
       </w:r>
-      <w:bookmarkEnd w:id="12"/>
+      <w:bookmarkEnd w:id="13"/>
     </w:p>
     <w:p>
       <w:r>
@@ -9419,6 +9495,15 @@
           <w:lang w:eastAsia="pl-PL"/>
         </w:rPr>
         <w:br/>
+      </w:r>
+      <w:r>
+        <w:rPr>
+          <w:rFonts w:ascii="Courier New" w:eastAsia="Times New Roman" w:hAnsi="Courier New" w:cs="Courier New"/>
+          <w:color w:val="A9B7C6"/>
+          <w:szCs w:val="24"/>
+          <w:lang w:eastAsia="pl-PL"/>
+        </w:rPr>
+        <w:lastRenderedPageBreak/>
         <w:t xml:space="preserve">        properties.load(inputStream)</w:t>
       </w:r>
       <w:r>
@@ -10392,15 +10477,6 @@
           <w:lang w:eastAsia="pl-PL"/>
         </w:rPr>
         <w:br/>
-      </w:r>
-      <w:r>
-        <w:rPr>
-          <w:rFonts w:ascii="Courier New" w:eastAsia="Times New Roman" w:hAnsi="Courier New" w:cs="Courier New"/>
-          <w:color w:val="CC7832"/>
-          <w:szCs w:val="24"/>
-          <w:lang w:eastAsia="pl-PL"/>
-        </w:rPr>
-        <w:lastRenderedPageBreak/>
         <w:t xml:space="preserve">            </w:t>
       </w:r>
       <w:r>
@@ -11033,6 +11109,7 @@
           <w:szCs w:val="24"/>
           <w:lang w:eastAsia="pl-PL"/>
         </w:rPr>
+        <w:lastRenderedPageBreak/>
         <w:t xml:space="preserve">public </w:t>
       </w:r>
       <w:r>
@@ -12677,6 +12754,7 @@
           <w:szCs w:val="24"/>
           <w:lang w:eastAsia="pl-PL"/>
         </w:rPr>
+        <w:lastRenderedPageBreak/>
         <w:t>}</w:t>
       </w:r>
       <w:r>
@@ -13046,11 +13124,11 @@
           <w:numId w:val="2"/>
         </w:numPr>
       </w:pPr>
-      <w:bookmarkStart w:id="13" w:name="_Toc137997799"/>
+      <w:bookmarkStart w:id="14" w:name="_Toc138415369"/>
       <w:r>
         <w:t>Bazy danych (JDBC, JPA)</w:t>
       </w:r>
-      <w:bookmarkEnd w:id="13"/>
+      <w:bookmarkEnd w:id="14"/>
     </w:p>
     <w:p>
       <w:r>
@@ -13078,11 +13156,11 @@
           <w:numId w:val="2"/>
         </w:numPr>
       </w:pPr>
-      <w:bookmarkStart w:id="14" w:name="_Toc137997800"/>
+      <w:bookmarkStart w:id="15" w:name="_Toc138415370"/>
       <w:r>
         <w:t>Config properties</w:t>
       </w:r>
-      <w:bookmarkEnd w:id="14"/>
+      <w:bookmarkEnd w:id="15"/>
     </w:p>
     <w:p>
       <w:r>
@@ -13208,7 +13286,6 @@
           <w:szCs w:val="24"/>
           <w:lang w:eastAsia="pl-PL"/>
         </w:rPr>
-        <w:lastRenderedPageBreak/>
         <w:t>InputStream inputStream = getClass().getClassLoader().getResourceAsStream(propFileName)</w:t>
       </w:r>
       <w:r>
@@ -13822,6 +13899,7 @@
     <w:p/>
     <w:p>
       <w:r>
+        <w:lastRenderedPageBreak/>
         <w:t xml:space="preserve">Dzięki wykorzystaniu tego pliku można w jednym miejscu w prosty sposób edytować </w:t>
       </w:r>
       <w:r>
@@ -13837,11 +13915,11 @@
           <w:numId w:val="2"/>
         </w:numPr>
       </w:pPr>
-      <w:bookmarkStart w:id="15" w:name="_Toc137997801"/>
+      <w:bookmarkStart w:id="16" w:name="_Toc138415371"/>
       <w:r>
         <w:t>Własne 2 komponenty graficzne</w:t>
       </w:r>
-      <w:bookmarkEnd w:id="15"/>
+      <w:bookmarkEnd w:id="16"/>
     </w:p>
     <w:p>
       <w:r>
@@ -13860,11 +13938,11 @@
           <w:numId w:val="2"/>
         </w:numPr>
       </w:pPr>
-      <w:bookmarkStart w:id="16" w:name="_Toc137997802"/>
+      <w:bookmarkStart w:id="17" w:name="_Toc138415372"/>
       <w:r>
         <w:t>Dodatkowo punktowane wykorzystanie reflection API</w:t>
       </w:r>
-      <w:bookmarkEnd w:id="16"/>
+      <w:bookmarkEnd w:id="17"/>
     </w:p>
     <w:p>
       <w:r>
@@ -14016,11 +14094,11 @@
           <w:numId w:val="2"/>
         </w:numPr>
       </w:pPr>
-      <w:bookmarkStart w:id="17" w:name="_Toc137997803"/>
+      <w:bookmarkStart w:id="18" w:name="_Toc138415373"/>
       <w:r>
         <w:t>Wykorzystanie bibliotek Apache Commons oraz Magistrali zdarzeniowych</w:t>
       </w:r>
-      <w:bookmarkEnd w:id="17"/>
+      <w:bookmarkEnd w:id="18"/>
     </w:p>
     <w:p>
       <w:r>
@@ -14152,7 +14230,6 @@
     <w:p/>
     <w:p>
       <w:r>
-        <w:lastRenderedPageBreak/>
         <w:t xml:space="preserve">Przychodzące informacje z api są z małej litery, natomiast </w:t>
       </w:r>
       <w:r>
@@ -14235,11 +14312,11 @@
           <w:numId w:val="2"/>
         </w:numPr>
       </w:pPr>
-      <w:bookmarkStart w:id="18" w:name="_Toc137997804"/>
+      <w:bookmarkStart w:id="19" w:name="_Toc138415374"/>
       <w:r>
         <w:t>Zastosowanie wzorców programowania obiektowego i zdarzeniowego</w:t>
       </w:r>
-      <w:bookmarkEnd w:id="18"/>
+      <w:bookmarkEnd w:id="19"/>
     </w:p>
     <w:p>
       <w:r>
@@ -14260,8 +14337,9 @@
           <w:numId w:val="2"/>
         </w:numPr>
       </w:pPr>
-      <w:bookmarkStart w:id="19" w:name="_Toc137997805"/>
-      <w:r>
+      <w:bookmarkStart w:id="20" w:name="_Toc138415375"/>
+      <w:r>
+        <w:lastRenderedPageBreak/>
         <w:t xml:space="preserve">Zastosowanie wzorców projektowych z serii </w:t>
       </w:r>
       <w:r>
@@ -14270,7 +14348,7 @@
       <w:r>
         <w:t xml:space="preserve"> i behawioralnych</w:t>
       </w:r>
-      <w:bookmarkEnd w:id="19"/>
+      <w:bookmarkEnd w:id="20"/>
     </w:p>
     <w:p>
       <w:r>
@@ -14337,11 +14415,11 @@
           <w:numId w:val="2"/>
         </w:numPr>
       </w:pPr>
-      <w:bookmarkStart w:id="20" w:name="_Toc137997806"/>
+      <w:bookmarkStart w:id="21" w:name="_Toc138415376"/>
       <w:r>
         <w:t>Wymaga się całkowitego autorstwa kodów źródłowych</w:t>
       </w:r>
-      <w:bookmarkEnd w:id="20"/>
+      <w:bookmarkEnd w:id="21"/>
     </w:p>
     <w:p>
       <w:r>
@@ -14358,11 +14436,11 @@
         </w:numPr>
         <w:ind w:left="432" w:hanging="432"/>
       </w:pPr>
-      <w:bookmarkStart w:id="21" w:name="_Toc137997807"/>
+      <w:bookmarkStart w:id="22" w:name="_Toc138415377"/>
       <w:r>
         <w:t>Podsumowanie</w:t>
       </w:r>
-      <w:bookmarkEnd w:id="21"/>
+      <w:bookmarkEnd w:id="22"/>
     </w:p>
     <w:p>
       <w:pPr>

</xml_diff>